<commit_message>
New translations Polkadot-Lightpaper.docx (Russian)
</commit_message>
<xml_diff>
--- a/translations/ru/Polkadot-Lightpaper.docx
+++ b/translations/ru/Polkadot-Lightpaper.docx
@@ -12,111 +12,111 @@
         <w:br w:type="textWrapping"/>
         <w:t xml:space="preserve">Polkadot Lightpaper</w:t>
         <w:br w:type="textWrapping"/>
-        <w:t xml:space="preserve">An Introduction to Polkadot</w:t>
-      </w:r>
-    </w:p>
-    <w:p>
-      <w:pPr>
-        <w:rPr>
-          <w:rFonts w:ascii="Helvetica Neue" w:cs="Helvetica Neue" w:eastAsia="Helvetica Neue" w:hAnsi="Helvetica Neue"/>
-          <w:sz w:val="28"/>
-          <w:szCs w:val="28"/>
-        </w:rPr>
-      </w:pPr>
-    </w:p>
-    <w:p>
-      <w:pPr>
-        <w:rPr>
-          <w:rFonts w:ascii="Helvetica Neue" w:cs="Helvetica Neue" w:eastAsia="Helvetica Neue" w:hAnsi="Helvetica Neue"/>
-          <w:sz w:val="28"/>
-          <w:szCs w:val="28"/>
-        </w:rPr>
-      </w:pPr>
-      <w:r>
-        <w:rPr>
-          <w:rFonts w:ascii="Helvetica Neue" w:hAnsi="Helvetica Neue" w:cs="Helvetica Neue" w:eastAsia="Helvetica Neue"/>
-          <w:sz w:val="28"/>
-          <w:szCs w:val="28"/>
-        </w:rPr>
-        <w:t xml:space="preserve">An Introduction to Polkadot</w:t>
-      </w:r>
-    </w:p>
-    <w:p>
-      <w:pPr>
-        <w:rPr>
-          <w:rFonts w:ascii="Helvetica Neue" w:cs="Helvetica Neue" w:eastAsia="Helvetica Neue" w:hAnsi="Helvetica Neue"/>
-          <w:sz w:val="28"/>
-          <w:szCs w:val="28"/>
-        </w:rPr>
-      </w:pPr>
-    </w:p>
-    <w:p>
-      <w:pPr>
-        <w:rPr>
-          <w:rFonts w:ascii="Helvetica Neue" w:cs="Helvetica Neue" w:eastAsia="Helvetica Neue" w:hAnsi="Helvetica Neue"/>
-          <w:sz w:val="28"/>
-          <w:szCs w:val="28"/>
-        </w:rPr>
-      </w:pPr>
-      <w:r>
-        <w:rPr>
-          <w:rFonts w:ascii="Helvetica Neue" w:hAnsi="Helvetica Neue" w:cs="Helvetica Neue" w:eastAsia="Helvetica Neue"/>
-          <w:sz w:val="28"/>
-          <w:szCs w:val="28"/>
-        </w:rPr>
-        <w:t xml:space="preserve">“Polkadot empowers the individual against much more powerful corporate and state actors.”</w:t>
-      </w:r>
-    </w:p>
-    <w:p>
-      <w:pPr>
-        <w:rPr>
-          <w:rFonts w:ascii="Helvetica Neue" w:cs="Helvetica Neue" w:eastAsia="Helvetica Neue" w:hAnsi="Helvetica Neue"/>
-          <w:sz w:val="28"/>
-          <w:szCs w:val="28"/>
-        </w:rPr>
-      </w:pPr>
-    </w:p>
-    <w:p>
-      <w:pPr>
-        <w:rPr>
-          <w:rFonts w:ascii="Helvetica Neue" w:cs="Helvetica Neue" w:eastAsia="Helvetica Neue" w:hAnsi="Helvetica Neue"/>
-          <w:sz w:val="28"/>
-          <w:szCs w:val="28"/>
-        </w:rPr>
-      </w:pPr>
-      <w:r>
-        <w:rPr>
-          <w:rFonts w:ascii="Helvetica Neue" w:hAnsi="Helvetica Neue" w:cs="Helvetica Neue" w:eastAsia="Helvetica Neue"/>
-          <w:sz w:val="28"/>
-          <w:szCs w:val="28"/>
-        </w:rPr>
-        <w:t xml:space="preserve">-Dr. Gavin Wood,</w:t>
-      </w:r>
-    </w:p>
-    <w:p>
-      <w:pPr>
-        <w:rPr>
-          <w:rFonts w:ascii="Helvetica Neue" w:cs="Helvetica Neue" w:eastAsia="Helvetica Neue" w:hAnsi="Helvetica Neue"/>
-          <w:sz w:val="28"/>
-          <w:szCs w:val="28"/>
-        </w:rPr>
-      </w:pPr>
-    </w:p>
-    <w:p>
-      <w:pPr>
-        <w:rPr>
-          <w:rFonts w:ascii="Helvetica Neue" w:cs="Helvetica Neue" w:eastAsia="Helvetica Neue" w:hAnsi="Helvetica Neue"/>
-          <w:sz w:val="28"/>
-          <w:szCs w:val="28"/>
-        </w:rPr>
-      </w:pPr>
-      <w:r>
-        <w:rPr>
-          <w:rFonts w:ascii="Helvetica Neue" w:hAnsi="Helvetica Neue" w:cs="Helvetica Neue" w:eastAsia="Helvetica Neue"/>
-          <w:sz w:val="28"/>
-          <w:szCs w:val="28"/>
-        </w:rPr>
-        <w:t xml:space="preserve">Polkadot Founder</w:t>
+        <w:t xml:space="preserve">Общая информация о Polkadot</w:t>
+      </w:r>
+    </w:p>
+    <w:p>
+      <w:pPr>
+        <w:rPr>
+          <w:rFonts w:ascii="Helvetica Neue" w:cs="Helvetica Neue" w:eastAsia="Helvetica Neue" w:hAnsi="Helvetica Neue"/>
+          <w:sz w:val="28"/>
+          <w:szCs w:val="28"/>
+        </w:rPr>
+      </w:pPr>
+    </w:p>
+    <w:p>
+      <w:pPr>
+        <w:rPr>
+          <w:rFonts w:ascii="Helvetica Neue" w:cs="Helvetica Neue" w:eastAsia="Helvetica Neue" w:hAnsi="Helvetica Neue"/>
+          <w:sz w:val="28"/>
+          <w:szCs w:val="28"/>
+        </w:rPr>
+      </w:pPr>
+      <w:r>
+        <w:rPr>
+          <w:rFonts w:ascii="Helvetica Neue" w:hAnsi="Helvetica Neue" w:cs="Helvetica Neue" w:eastAsia="Helvetica Neue"/>
+          <w:sz w:val="28"/>
+          <w:szCs w:val="28"/>
+        </w:rPr>
+        <w:t xml:space="preserve">Введение в Polkadot</w:t>
+      </w:r>
+    </w:p>
+    <w:p>
+      <w:pPr>
+        <w:rPr>
+          <w:rFonts w:ascii="Helvetica Neue" w:cs="Helvetica Neue" w:eastAsia="Helvetica Neue" w:hAnsi="Helvetica Neue"/>
+          <w:sz w:val="28"/>
+          <w:szCs w:val="28"/>
+        </w:rPr>
+      </w:pPr>
+    </w:p>
+    <w:p>
+      <w:pPr>
+        <w:rPr>
+          <w:rFonts w:ascii="Helvetica Neue" w:cs="Helvetica Neue" w:eastAsia="Helvetica Neue" w:hAnsi="Helvetica Neue"/>
+          <w:sz w:val="28"/>
+          <w:szCs w:val="28"/>
+        </w:rPr>
+      </w:pPr>
+      <w:r>
+        <w:rPr>
+          <w:rFonts w:ascii="Helvetica Neue" w:hAnsi="Helvetica Neue" w:cs="Helvetica Neue" w:eastAsia="Helvetica Neue"/>
+          <w:sz w:val="28"/>
+          <w:szCs w:val="28"/>
+        </w:rPr>
+        <w:t xml:space="preserve">"Polkadot имеет цель - дать индивидууму силу, которая позволит  на равных взаимодействовать с корпорациям и государством."</w:t>
+      </w:r>
+    </w:p>
+    <w:p>
+      <w:pPr>
+        <w:rPr>
+          <w:rFonts w:ascii="Helvetica Neue" w:cs="Helvetica Neue" w:eastAsia="Helvetica Neue" w:hAnsi="Helvetica Neue"/>
+          <w:sz w:val="28"/>
+          <w:szCs w:val="28"/>
+        </w:rPr>
+      </w:pPr>
+    </w:p>
+    <w:p>
+      <w:pPr>
+        <w:rPr>
+          <w:rFonts w:ascii="Helvetica Neue" w:cs="Helvetica Neue" w:eastAsia="Helvetica Neue" w:hAnsi="Helvetica Neue"/>
+          <w:sz w:val="28"/>
+          <w:szCs w:val="28"/>
+        </w:rPr>
+      </w:pPr>
+      <w:r>
+        <w:rPr>
+          <w:rFonts w:ascii="Helvetica Neue" w:hAnsi="Helvetica Neue" w:cs="Helvetica Neue" w:eastAsia="Helvetica Neue"/>
+          <w:sz w:val="28"/>
+          <w:szCs w:val="28"/>
+        </w:rPr>
+        <w:t xml:space="preserve">- Доктор Гэвин Вуд,</w:t>
+      </w:r>
+    </w:p>
+    <w:p>
+      <w:pPr>
+        <w:rPr>
+          <w:rFonts w:ascii="Helvetica Neue" w:cs="Helvetica Neue" w:eastAsia="Helvetica Neue" w:hAnsi="Helvetica Neue"/>
+          <w:sz w:val="28"/>
+          <w:szCs w:val="28"/>
+        </w:rPr>
+      </w:pPr>
+    </w:p>
+    <w:p>
+      <w:pPr>
+        <w:rPr>
+          <w:rFonts w:ascii="Helvetica Neue" w:cs="Helvetica Neue" w:eastAsia="Helvetica Neue" w:hAnsi="Helvetica Neue"/>
+          <w:sz w:val="28"/>
+          <w:szCs w:val="28"/>
+        </w:rPr>
+      </w:pPr>
+      <w:r>
+        <w:rPr>
+          <w:rFonts w:ascii="Helvetica Neue" w:hAnsi="Helvetica Neue" w:cs="Helvetica Neue" w:eastAsia="Helvetica Neue"/>
+          <w:sz w:val="28"/>
+          <w:szCs w:val="28"/>
+        </w:rPr>
+        <w:t xml:space="preserve">Основатель Polkadot</w:t>
       </w:r>
     </w:p>
     <w:p>
@@ -159,7 +159,7 @@
           <w:sz w:val="28"/>
           <w:szCs w:val="28"/>
         </w:rPr>
-        <w:t xml:space="preserve">Table of Contents</w:t>
+        <w:t>Содержание</w:t>
       </w:r>
     </w:p>
     <w:p>
@@ -235,7 +235,7 @@
                 <w:sz w:val="28"/>
                 <w:szCs w:val="28"/>
               </w:rPr>
-              <w:t>Introduction</w:t>
+              <w:t>Введение</w:t>
             </w:r>
           </w:p>
         </w:tc>
@@ -366,7 +366,7 @@
                 <w:sz w:val="28"/>
                 <w:szCs w:val="28"/>
               </w:rPr>
-              <w:t>Overview</w:t>
+              <w:t>Обзор</w:t>
             </w:r>
           </w:p>
         </w:tc>
@@ -497,7 +497,7 @@
                 <w:sz w:val="28"/>
                 <w:szCs w:val="28"/>
               </w:rPr>
-              <w:t xml:space="preserve">Heterogeneous Sharding</w:t>
+              <w:t xml:space="preserve">Heterogeneous Sharding (Гетерогенный Шардинг)</w:t>
             </w:r>
           </w:p>
         </w:tc>
@@ -628,7 +628,7 @@
                 <w:sz w:val="28"/>
                 <w:szCs w:val="28"/>
               </w:rPr>
-              <w:t>Scalability</w:t>
+              <w:t>Масштабируемость</w:t>
             </w:r>
           </w:p>
         </w:tc>
@@ -759,7 +759,7 @@
                 <w:sz w:val="28"/>
                 <w:szCs w:val="28"/>
               </w:rPr>
-              <w:t>Upgradeability</w:t>
+              <w:t xml:space="preserve">Возможности для обновления</w:t>
             </w:r>
           </w:p>
         </w:tc>
@@ -890,7 +890,7 @@
                 <w:sz w:val="28"/>
                 <w:szCs w:val="28"/>
               </w:rPr>
-              <w:t xml:space="preserve">Transparent Governance</w:t>
+              <w:t xml:space="preserve">Транспарентное управление</w:t>
             </w:r>
           </w:p>
         </w:tc>
@@ -1021,7 +1021,7 @@
                 <w:sz w:val="28"/>
                 <w:szCs w:val="28"/>
               </w:rPr>
-              <w:t xml:space="preserve">Cross-Chain Composability</w:t>
+              <w:t xml:space="preserve">Совместимость между блокчейнами</w:t>
             </w:r>
           </w:p>
         </w:tc>
@@ -1152,7 +1152,7 @@
                 <w:sz w:val="28"/>
                 <w:szCs w:val="28"/>
               </w:rPr>
-              <w:t xml:space="preserve">Polkadot Architecture</w:t>
+              <w:t xml:space="preserve">Архитектура Polkadot</w:t>
             </w:r>
           </w:p>
         </w:tc>
@@ -1283,7 +1283,7 @@
                 <w:sz w:val="28"/>
                 <w:szCs w:val="28"/>
               </w:rPr>
-              <w:t xml:space="preserve">Polkadot Consensus Roles</w:t>
+              <w:t xml:space="preserve">Роли в консенсусе Polkadot</w:t>
             </w:r>
           </w:p>
         </w:tc>
@@ -1414,7 +1414,7 @@
                 <w:sz w:val="28"/>
                 <w:szCs w:val="28"/>
               </w:rPr>
-              <w:t xml:space="preserve">Polkadot Governance Roles</w:t>
+              <w:t xml:space="preserve">Роли управления в Polkadot</w:t>
             </w:r>
           </w:p>
         </w:tc>
@@ -1545,7 +1545,7 @@
                 <w:sz w:val="28"/>
                 <w:szCs w:val="28"/>
               </w:rPr>
-              <w:t xml:space="preserve">The DOT Token</w:t>
+              <w:t xml:space="preserve">Токен DOT</w:t>
             </w:r>
           </w:p>
         </w:tc>
@@ -1676,7 +1676,7 @@
                 <w:sz w:val="28"/>
                 <w:szCs w:val="28"/>
               </w:rPr>
-              <w:t xml:space="preserve">Kusama Network</w:t>
+              <w:t xml:space="preserve">Сеть Kusama</w:t>
             </w:r>
           </w:p>
         </w:tc>
@@ -1938,7 +1938,7 @@
                 <w:sz w:val="28"/>
                 <w:szCs w:val="28"/>
               </w:rPr>
-              <w:t xml:space="preserve">About Web3 Foundation</w:t>
+              <w:t xml:space="preserve">Web3 Foundation</w:t>
             </w:r>
           </w:p>
         </w:tc>
@@ -2069,7 +2069,7 @@
                 <w:sz w:val="28"/>
                 <w:szCs w:val="28"/>
               </w:rPr>
-              <w:t xml:space="preserve">About Parity</w:t>
+              <w:t>Parity</w:t>
             </w:r>
           </w:p>
         </w:tc>
@@ -2200,7 +2200,7 @@
                 <w:sz w:val="28"/>
                 <w:szCs w:val="28"/>
               </w:rPr>
-              <w:t xml:space="preserve">Friends of Polkadot</w:t>
+              <w:t xml:space="preserve">Друзья Polkadot</w:t>
             </w:r>
           </w:p>
         </w:tc>
@@ -2331,7 +2331,7 @@
                 <w:sz w:val="28"/>
                 <w:szCs w:val="28"/>
               </w:rPr>
-              <w:t>Contact</w:t>
+              <w:t xml:space="preserve">Контакты для обратной связи</w:t>
             </w:r>
           </w:p>
         </w:tc>
@@ -2416,7 +2416,7 @@
       <w:bookmarkStart w:colFirst="0" w:colLast="0" w:name="_41c9ute7eleg" w:id="1"/>
       <w:bookmarkEnd w:id="1"/>
       <w:r>
-        <w:t>Introduction</w:t>
+        <w:t>Введение</w:t>
       </w:r>
     </w:p>
     <w:p>
@@ -2497,7 +2497,7 @@
           <w:sz w:val="28"/>
           <w:szCs w:val="28"/>
         </w:rPr>
-        <w:t xml:space="preserve">LESS TRUST</w:t>
+        <w:t xml:space="preserve">Меньше Доверия (LESS TRUST)</w:t>
       </w:r>
     </w:p>
     <w:p>
@@ -2515,7 +2515,7 @@
           <w:sz w:val="28"/>
           <w:szCs w:val="28"/>
         </w:rPr>
-        <w:t xml:space="preserve">MORE TRUTH</w:t>
+        <w:t xml:space="preserve">Больше Правды (MORE TRUTH)</w:t>
       </w:r>
     </w:p>
     <w:p>
@@ -2569,7 +2569,7 @@
           <w:sz w:val="28"/>
           <w:szCs w:val="28"/>
         </w:rPr>
-        <w:t xml:space="preserve">Every day we interact with technologies controlled by a handful of large companies whose interests and incentives often conflict with our own.</w:t>
+        <w:t xml:space="preserve">Каждый день мы сталкиваемся с технологиями подконтрольными крупным корпорациям , чьи интересы и намерения часто входят в конфликт с нашими собственными интересами и намерениями.</w:t>
       </w:r>
     </w:p>
     <w:p>
@@ -2596,7 +2596,7 @@
           <w:sz w:val="28"/>
           <w:szCs w:val="28"/>
         </w:rPr>
-        <w:t xml:space="preserve">If we want the benefits of using their proprietary apps, we’re forced to agree to terms that most of us will never read, granting these companies complete control over the data we generate through each interaction with their tools.</w:t>
+        <w:t xml:space="preserve">Если мы хотим использовать преимущества приложений крупных корпораций , мы должны согласиться с условиями, которые большинство из нас вряд ли читают, при этом мы предоставляем им полный контроль над данными которые мы генерируем через взаимодействие с этими инструментами.</w:t>
       </w:r>
     </w:p>
     <w:p>
@@ -2632,7 +2632,7 @@
           <w:sz w:val="28"/>
           <w:szCs w:val="28"/>
         </w:rPr>
-        <w:t xml:space="preserve">Because that data can often paint a detailed picture of our personal lives, it’s become a resource more valuable than oil. And we’re giving it up for free—with no choice but to trust that it won’t be lost, stolen or misused.</w:t>
+        <w:t xml:space="preserve">Эти данные часто обозначают детальную картину нашей личной жизни и становятся самым ценным ресурсом, намного ценнее нефти. А мы предоставляем этот ценнейший ресурс абсолютно бесплатно, при этом эти важные данные могут быть утеряны, украдены или использованы не по назначению.</w:t>
       </w:r>
     </w:p>
     <w:p>
@@ -2668,7 +2668,7 @@
           <w:sz w:val="28"/>
           <w:szCs w:val="28"/>
         </w:rPr>
-        <w:t xml:space="preserve">At the same time, progress in open-source and decentralized technologies like blockchain has shown that we can build systems that prioritize individual sovereignty over centralized control. With these new systems, there’s no need to trust any third parties not to be evil.</w:t>
+        <w:t xml:space="preserve">В то же время, процесс использования децентрализованных и открытых технологий, таких как блокчейн, показал, что мы можем строить системы, которые ставят приоритет и суверенитет личности, над централизованным контролем со стороны корпораций и государства. В этих новых системах нет необходимости доверять третьим лицам, нет необходимости верить им на слово о том , что они не желают нам зла.</w:t>
       </w:r>
     </w:p>
     <w:p>
@@ -2704,7 +2704,7 @@
           <w:sz w:val="28"/>
           <w:szCs w:val="28"/>
         </w:rPr>
-        <w:t xml:space="preserve">But blockchain technology, in its current form, isn’t ready to break the corporate stranglehold on the web just yet. Despite the promise and the progress made, we have yet to see significant real-world deployment of the technology.</w:t>
+        <w:t xml:space="preserve">Но блокчейн технологии в сегодняшней интерпретации пока не готовы нарушить корпоративное доминирование и давление на процессы в интернете. Несмотря на перспективность и достигнутый прогресс мы еще не видим существенного принятия этой технологии в разных областях человеческой жизни.</w:t>
       </w:r>
     </w:p>
     <w:p>
@@ -2751,7 +2751,7 @@
       <w:bookmarkStart w:colFirst="0" w:colLast="0" w:name="_8tjhei691v2h" w:id="2"/>
       <w:bookmarkEnd w:id="2"/>
       <w:r>
-        <w:t>Overview</w:t>
+        <w:t xml:space="preserve">Обзор Polkadot</w:t>
       </w:r>
     </w:p>
     <w:p>
@@ -2830,103 +2830,103 @@
           <w:sz w:val="28"/>
           <w:szCs w:val="28"/>
         </w:rPr>
-        <w:t xml:space="preserve">Polkadot is a next-generation blockchain protocol that unites an entire network of purpose-built blockchains, allowing them to operate seamlessly together at scale. Because Polkadot allows any type of data to be sent between any type of blockchain, it unlocks a wide range of real-world use cases.</w:t>
-      </w:r>
-    </w:p>
-    <w:p>
-      <w:pPr>
-        <w:rPr>
-          <w:rFonts w:ascii="Helvetica Neue" w:cs="Helvetica Neue" w:eastAsia="Helvetica Neue" w:hAnsi="Helvetica Neue"/>
-          <w:sz w:val="28"/>
-          <w:szCs w:val="28"/>
-        </w:rPr>
-      </w:pPr>
-    </w:p>
-    <w:p>
-      <w:pPr>
-        <w:rPr>
-          <w:rFonts w:ascii="Helvetica Neue" w:cs="Helvetica Neue" w:eastAsia="Helvetica Neue" w:hAnsi="Helvetica Neue"/>
-          <w:sz w:val="28"/>
-          <w:szCs w:val="28"/>
-        </w:rPr>
-      </w:pPr>
-      <w:r>
-        <w:rPr>
-          <w:rFonts w:ascii="Helvetica Neue" w:hAnsi="Helvetica Neue" w:cs="Helvetica Neue" w:eastAsia="Helvetica Neue"/>
-          <w:sz w:val="28"/>
-          <w:szCs w:val="28"/>
-        </w:rPr>
-        <w:t xml:space="preserve">By bringing together the best features from multiple specialized blockchains, Polkadot paves the way for new decentralized marketplaces to emerge, offering fairer ways to access services through a variety of apps and providers.</w:t>
-      </w:r>
-    </w:p>
-    <w:p>
-      <w:pPr>
-        <w:rPr>
-          <w:rFonts w:ascii="Helvetica Neue" w:cs="Helvetica Neue" w:eastAsia="Helvetica Neue" w:hAnsi="Helvetica Neue"/>
-          <w:sz w:val="28"/>
-          <w:szCs w:val="28"/>
-        </w:rPr>
-      </w:pPr>
-    </w:p>
-    <w:p>
-      <w:pPr>
-        <w:rPr>
-          <w:rFonts w:ascii="Helvetica Neue" w:cs="Helvetica Neue" w:eastAsia="Helvetica Neue" w:hAnsi="Helvetica Neue"/>
-          <w:sz w:val="28"/>
-          <w:szCs w:val="28"/>
-        </w:rPr>
-      </w:pPr>
-    </w:p>
-    <w:p>
-      <w:pPr>
-        <w:rPr>
-          <w:rFonts w:ascii="Helvetica Neue" w:cs="Helvetica Neue" w:eastAsia="Helvetica Neue" w:hAnsi="Helvetica Neue"/>
-          <w:sz w:val="28"/>
-          <w:szCs w:val="28"/>
-        </w:rPr>
-      </w:pPr>
-    </w:p>
-    <w:p>
-      <w:pPr>
-        <w:rPr>
-          <w:rFonts w:ascii="Helvetica Neue" w:cs="Helvetica Neue" w:eastAsia="Helvetica Neue" w:hAnsi="Helvetica Neue"/>
-          <w:sz w:val="28"/>
-          <w:szCs w:val="28"/>
-        </w:rPr>
-      </w:pPr>
-      <w:r>
-        <w:rPr>
-          <w:rFonts w:ascii="Helvetica Neue" w:hAnsi="Helvetica Neue" w:cs="Helvetica Neue" w:eastAsia="Helvetica Neue"/>
-          <w:sz w:val="28"/>
-          <w:szCs w:val="28"/>
-        </w:rPr>
-        <w:t xml:space="preserve">While blockchains have demonstrated great promise in several fields—Internet of Things (IoT), finance, governance, identity management, web decentralization, and asset-tracking to name a few—design limitations in previous systems have largely hindered large-scale adoption.</w:t>
-      </w:r>
-    </w:p>
-    <w:p>
-      <w:pPr>
-        <w:rPr>
-          <w:rFonts w:ascii="Helvetica Neue" w:cs="Helvetica Neue" w:eastAsia="Helvetica Neue" w:hAnsi="Helvetica Neue"/>
-          <w:sz w:val="28"/>
-          <w:szCs w:val="28"/>
-        </w:rPr>
-      </w:pPr>
-    </w:p>
-    <w:p>
-      <w:pPr>
-        <w:rPr>
-          <w:rFonts w:ascii="Helvetica Neue" w:cs="Helvetica Neue" w:eastAsia="Helvetica Neue" w:hAnsi="Helvetica Neue"/>
-          <w:sz w:val="28"/>
-          <w:szCs w:val="28"/>
-        </w:rPr>
-      </w:pPr>
-      <w:r>
-        <w:rPr>
-          <w:rFonts w:ascii="Helvetica Neue" w:hAnsi="Helvetica Neue" w:cs="Helvetica Neue" w:eastAsia="Helvetica Neue"/>
-          <w:sz w:val="28"/>
-          <w:szCs w:val="28"/>
-        </w:rPr>
-        <w:t xml:space="preserve">Polkadot’s design offers several distinct advantages over existing and legacy networks, including </w:t>
+        <w:t xml:space="preserve">Polkadot - это блокчейн следующего поколения, который объединяет целую сеть специализированных блокчейнов, позволяя им легко работать вместе. Polkadot позволяет передавать данные между блокчейнами любого типа, что  открывает широкий диапазон возможностей для применения в реальной жизни.</w:t>
+      </w:r>
+    </w:p>
+    <w:p>
+      <w:pPr>
+        <w:rPr>
+          <w:rFonts w:ascii="Helvetica Neue" w:cs="Helvetica Neue" w:eastAsia="Helvetica Neue" w:hAnsi="Helvetica Neue"/>
+          <w:sz w:val="28"/>
+          <w:szCs w:val="28"/>
+        </w:rPr>
+      </w:pPr>
+    </w:p>
+    <w:p>
+      <w:pPr>
+        <w:rPr>
+          <w:rFonts w:ascii="Helvetica Neue" w:cs="Helvetica Neue" w:eastAsia="Helvetica Neue" w:hAnsi="Helvetica Neue"/>
+          <w:sz w:val="28"/>
+          <w:szCs w:val="28"/>
+        </w:rPr>
+      </w:pPr>
+      <w:r>
+        <w:rPr>
+          <w:rFonts w:ascii="Helvetica Neue" w:hAnsi="Helvetica Neue" w:cs="Helvetica Neue" w:eastAsia="Helvetica Neue"/>
+          <w:sz w:val="28"/>
+          <w:szCs w:val="28"/>
+        </w:rPr>
+        <w:t xml:space="preserve">Сведя вместе лучшие черты из нескольких специализированных блокчейнов, Polkadot прокладывает путь к появлению новых децентрализованных торговых площадок для более справедливого  доступа к сервисам через множество приложений и провайдеров.</w:t>
+      </w:r>
+    </w:p>
+    <w:p>
+      <w:pPr>
+        <w:rPr>
+          <w:rFonts w:ascii="Helvetica Neue" w:cs="Helvetica Neue" w:eastAsia="Helvetica Neue" w:hAnsi="Helvetica Neue"/>
+          <w:sz w:val="28"/>
+          <w:szCs w:val="28"/>
+        </w:rPr>
+      </w:pPr>
+    </w:p>
+    <w:p>
+      <w:pPr>
+        <w:rPr>
+          <w:rFonts w:ascii="Helvetica Neue" w:cs="Helvetica Neue" w:eastAsia="Helvetica Neue" w:hAnsi="Helvetica Neue"/>
+          <w:sz w:val="28"/>
+          <w:szCs w:val="28"/>
+        </w:rPr>
+      </w:pPr>
+    </w:p>
+    <w:p>
+      <w:pPr>
+        <w:rPr>
+          <w:rFonts w:ascii="Helvetica Neue" w:cs="Helvetica Neue" w:eastAsia="Helvetica Neue" w:hAnsi="Helvetica Neue"/>
+          <w:sz w:val="28"/>
+          <w:szCs w:val="28"/>
+        </w:rPr>
+      </w:pPr>
+    </w:p>
+    <w:p>
+      <w:pPr>
+        <w:rPr>
+          <w:rFonts w:ascii="Helvetica Neue" w:cs="Helvetica Neue" w:eastAsia="Helvetica Neue" w:hAnsi="Helvetica Neue"/>
+          <w:sz w:val="28"/>
+          <w:szCs w:val="28"/>
+        </w:rPr>
+      </w:pPr>
+      <w:r>
+        <w:rPr>
+          <w:rFonts w:ascii="Helvetica Neue" w:hAnsi="Helvetica Neue" w:cs="Helvetica Neue" w:eastAsia="Helvetica Neue"/>
+          <w:sz w:val="28"/>
+          <w:szCs w:val="28"/>
+        </w:rPr>
+        <w:t xml:space="preserve">Блокчейн технологии  являются многообещающим явлением в ряде областей: Интернет вещей (IoT), финансы, управление, управление идентификацией, веб децентрализация и отслеживание активов. Однако недостатки  предыдущих систем в значительной степени препятствовали широкомасштабному внедрению и принятию технологии в целом</w:t>
+      </w:r>
+    </w:p>
+    <w:p>
+      <w:pPr>
+        <w:rPr>
+          <w:rFonts w:ascii="Helvetica Neue" w:cs="Helvetica Neue" w:eastAsia="Helvetica Neue" w:hAnsi="Helvetica Neue"/>
+          <w:sz w:val="28"/>
+          <w:szCs w:val="28"/>
+        </w:rPr>
+      </w:pPr>
+    </w:p>
+    <w:p>
+      <w:pPr>
+        <w:rPr>
+          <w:rFonts w:ascii="Helvetica Neue" w:cs="Helvetica Neue" w:eastAsia="Helvetica Neue" w:hAnsi="Helvetica Neue"/>
+          <w:sz w:val="28"/>
+          <w:szCs w:val="28"/>
+        </w:rPr>
+      </w:pPr>
+      <w:r>
+        <w:rPr>
+          <w:rFonts w:ascii="Helvetica Neue" w:hAnsi="Helvetica Neue" w:cs="Helvetica Neue" w:eastAsia="Helvetica Neue"/>
+          <w:sz w:val="28"/>
+          <w:szCs w:val="28"/>
+        </w:rPr>
+        <w:t xml:space="preserve">Структура Polkadot предлагает несколько отличительных преимуществ по сравнению с существующими и устаревшими сетями, включая </w:t>
       </w:r>
       <w:r>
         <w:rPr>
@@ -2935,7 +2935,7 @@
           <w:sz w:val="28"/>
           <w:szCs w:val="28"/>
         </w:rPr>
-        <w:t xml:space="preserve">heterogeneous sharding, scalability,</w:t>
+        <w:t xml:space="preserve"> eterogeneous sharding, масштабируемость,</w:t>
       </w:r>
       <w:r>
         <w:rPr>
@@ -2952,7 +2952,7 @@
           <w:sz w:val="28"/>
           <w:szCs w:val="28"/>
         </w:rPr>
-        <w:t xml:space="preserve">upgradeability, transparent governance and cross-chain composability.</w:t>
+        <w:t xml:space="preserve">Возможность обновления без форков сети, прозрачность управления членами сообщества и межблокчейновая взаимосвязь и обмен данными.</w:t>
       </w:r>
     </w:p>
     <w:p>
@@ -2998,7 +2998,7 @@
           <w:sz w:val="28"/>
           <w:szCs w:val="28"/>
         </w:rPr>
-        <w:t xml:space="preserve">THIS IS</w:t>
+        <w:t>ЭТО</w:t>
       </w:r>
     </w:p>
     <w:p>
@@ -3017,7 +3017,7 @@
           <w:sz w:val="28"/>
           <w:szCs w:val="28"/>
         </w:rPr>
-        <w:t xml:space="preserve">BLOCKCHAIN UNBOUNDED </w:t>
+        <w:t xml:space="preserve">БЛОКЧЕЙН ОСВОБОЖДЕННЫЙ </w:t>
       </w:r>
     </w:p>
     <w:p>
@@ -3073,7 +3073,7 @@
       <w:bookmarkStart w:colFirst="0" w:colLast="0" w:name="_hwu7chvima7k" w:id="3"/>
       <w:bookmarkEnd w:id="3"/>
       <w:r>
-        <w:t xml:space="preserve">Heterogeneous Sharding</w:t>
+        <w:t xml:space="preserve">Heterogeneous Sharding (Гетерогенный Шардинг)</w:t>
       </w:r>
     </w:p>
     <w:p>
@@ -3144,7 +3144,7 @@
           <w:sz w:val="28"/>
           <w:szCs w:val="28"/>
         </w:rPr>
-        <w:t xml:space="preserve">Many chains,</w:t>
+        <w:t xml:space="preserve">Много блокчейнов,</w:t>
       </w:r>
     </w:p>
     <w:p>
@@ -3171,155 +3171,155 @@
           <w:sz w:val="28"/>
           <w:szCs w:val="28"/>
         </w:rPr>
-        <w:t xml:space="preserve">one network</w:t>
-      </w:r>
-    </w:p>
-    <w:p>
-      <w:pPr>
-        <w:rPr>
-          <w:rFonts w:ascii="Helvetica Neue" w:cs="Helvetica Neue" w:eastAsia="Helvetica Neue" w:hAnsi="Helvetica Neue"/>
-          <w:sz w:val="28"/>
-          <w:szCs w:val="28"/>
-        </w:rPr>
-      </w:pPr>
-    </w:p>
-    <w:p>
-      <w:pPr>
-        <w:rPr>
-          <w:rFonts w:ascii="Helvetica Neue" w:cs="Helvetica Neue" w:eastAsia="Helvetica Neue" w:hAnsi="Helvetica Neue"/>
-          <w:sz w:val="28"/>
-          <w:szCs w:val="28"/>
-        </w:rPr>
-      </w:pPr>
-    </w:p>
-    <w:p>
-      <w:pPr>
-        <w:rPr>
-          <w:rFonts w:ascii="Helvetica Neue" w:cs="Helvetica Neue" w:eastAsia="Helvetica Neue" w:hAnsi="Helvetica Neue"/>
-          <w:sz w:val="28"/>
-          <w:szCs w:val="28"/>
-        </w:rPr>
-      </w:pPr>
-      <w:r>
-        <w:rPr>
-          <w:rFonts w:ascii="Helvetica Neue" w:hAnsi="Helvetica Neue" w:cs="Helvetica Neue" w:eastAsia="Helvetica Neue"/>
-          <w:sz w:val="28"/>
-          <w:szCs w:val="28"/>
-        </w:rPr>
-        <w:t xml:space="preserve">Will there eventually be one blockchain to rule them all? We don’t think so.</w:t>
-      </w:r>
-    </w:p>
-    <w:p>
-      <w:pPr>
-        <w:rPr>
-          <w:rFonts w:ascii="Helvetica Neue" w:cs="Helvetica Neue" w:eastAsia="Helvetica Neue" w:hAnsi="Helvetica Neue"/>
-          <w:sz w:val="28"/>
-          <w:szCs w:val="28"/>
-        </w:rPr>
-      </w:pPr>
-    </w:p>
-    <w:p>
-      <w:pPr>
-        <w:rPr>
-          <w:rFonts w:ascii="Helvetica Neue" w:cs="Helvetica Neue" w:eastAsia="Helvetica Neue" w:hAnsi="Helvetica Neue"/>
-          <w:sz w:val="28"/>
-          <w:szCs w:val="28"/>
-        </w:rPr>
-      </w:pPr>
-      <w:r>
-        <w:rPr>
-          <w:rFonts w:ascii="Helvetica Neue" w:hAnsi="Helvetica Neue" w:cs="Helvetica Neue" w:eastAsia="Helvetica Neue"/>
-          <w:sz w:val="28"/>
-          <w:szCs w:val="28"/>
-        </w:rPr>
-        <w:t xml:space="preserve">All blockchains make different tradeoffs to support specific features and use cases, and as chain specialization increases, the need to transact between them will only increase over time.</w:t>
-      </w:r>
-    </w:p>
-    <w:p>
-      <w:pPr>
-        <w:rPr>
-          <w:rFonts w:ascii="Helvetica Neue" w:cs="Helvetica Neue" w:eastAsia="Helvetica Neue" w:hAnsi="Helvetica Neue"/>
-          <w:sz w:val="28"/>
-          <w:szCs w:val="28"/>
-        </w:rPr>
-      </w:pPr>
-    </w:p>
-    <w:p>
-      <w:pPr>
-        <w:rPr>
-          <w:rFonts w:ascii="Helvetica Neue" w:cs="Helvetica Neue" w:eastAsia="Helvetica Neue" w:hAnsi="Helvetica Neue"/>
-          <w:sz w:val="28"/>
-          <w:szCs w:val="28"/>
-        </w:rPr>
-      </w:pPr>
-      <w:r>
-        <w:rPr>
-          <w:rFonts w:ascii="Helvetica Neue" w:hAnsi="Helvetica Neue" w:cs="Helvetica Neue" w:eastAsia="Helvetica Neue"/>
-          <w:sz w:val="28"/>
-          <w:szCs w:val="28"/>
-        </w:rPr>
-        <w:t xml:space="preserve">Polkadot is a sharded blockchain, meaning it connects several chains together in a single network, allowing them to process transactions in parallel and exchange data between chains with security guarantees.</w:t>
-      </w:r>
-    </w:p>
-    <w:p>
-      <w:pPr>
-        <w:rPr>
-          <w:rFonts w:ascii="Helvetica Neue" w:cs="Helvetica Neue" w:eastAsia="Helvetica Neue" w:hAnsi="Helvetica Neue"/>
-          <w:sz w:val="28"/>
-          <w:szCs w:val="28"/>
-        </w:rPr>
-      </w:pPr>
-    </w:p>
-    <w:p>
-      <w:pPr>
-        <w:rPr>
-          <w:rFonts w:ascii="Helvetica Neue" w:cs="Helvetica Neue" w:eastAsia="Helvetica Neue" w:hAnsi="Helvetica Neue"/>
-          <w:sz w:val="28"/>
-          <w:szCs w:val="28"/>
-        </w:rPr>
-      </w:pPr>
-    </w:p>
-    <w:p>
-      <w:pPr>
-        <w:rPr>
-          <w:rFonts w:ascii="Helvetica Neue" w:cs="Helvetica Neue" w:eastAsia="Helvetica Neue" w:hAnsi="Helvetica Neue"/>
-          <w:sz w:val="28"/>
-          <w:szCs w:val="28"/>
-        </w:rPr>
-      </w:pPr>
-      <w:r>
-        <w:rPr>
-          <w:rFonts w:ascii="Helvetica Neue" w:hAnsi="Helvetica Neue" w:cs="Helvetica Neue" w:eastAsia="Helvetica Neue"/>
-          <w:sz w:val="28"/>
-          <w:szCs w:val="28"/>
-        </w:rPr>
-        <w:t xml:space="preserve">Thanks to Polkadot’s unique heterogeneous sharding model, each chain in the network can be optimized for a specific use case rather than being forced to adapt to a one-size-fits-all model.</w:t>
-      </w:r>
-    </w:p>
-    <w:p>
-      <w:pPr>
-        <w:rPr>
-          <w:rFonts w:ascii="Helvetica Neue" w:cs="Helvetica Neue" w:eastAsia="Helvetica Neue" w:hAnsi="Helvetica Neue"/>
-          <w:sz w:val="28"/>
-          <w:szCs w:val="28"/>
-        </w:rPr>
-      </w:pPr>
-    </w:p>
-    <w:p>
-      <w:pPr>
-        <w:rPr>
-          <w:rFonts w:ascii="Helvetica Neue" w:cs="Helvetica Neue" w:eastAsia="Helvetica Neue" w:hAnsi="Helvetica Neue"/>
-          <w:sz w:val="28"/>
-          <w:szCs w:val="28"/>
-        </w:rPr>
-      </w:pPr>
-      <w:r>
-        <w:rPr>
-          <w:rFonts w:ascii="Helvetica Neue" w:hAnsi="Helvetica Neue" w:cs="Helvetica Neue" w:eastAsia="Helvetica Neue"/>
-          <w:sz w:val="28"/>
-          <w:szCs w:val="28"/>
-        </w:rPr>
-        <w:t xml:space="preserve">More chains and more specialization means more possibilities for innovation.</w:t>
+        <w:t xml:space="preserve">одна сеть</w:t>
+      </w:r>
+    </w:p>
+    <w:p>
+      <w:pPr>
+        <w:rPr>
+          <w:rFonts w:ascii="Helvetica Neue" w:cs="Helvetica Neue" w:eastAsia="Helvetica Neue" w:hAnsi="Helvetica Neue"/>
+          <w:sz w:val="28"/>
+          <w:szCs w:val="28"/>
+        </w:rPr>
+      </w:pPr>
+    </w:p>
+    <w:p>
+      <w:pPr>
+        <w:rPr>
+          <w:rFonts w:ascii="Helvetica Neue" w:cs="Helvetica Neue" w:eastAsia="Helvetica Neue" w:hAnsi="Helvetica Neue"/>
+          <w:sz w:val="28"/>
+          <w:szCs w:val="28"/>
+        </w:rPr>
+      </w:pPr>
+    </w:p>
+    <w:p>
+      <w:pPr>
+        <w:rPr>
+          <w:rFonts w:ascii="Helvetica Neue" w:cs="Helvetica Neue" w:eastAsia="Helvetica Neue" w:hAnsi="Helvetica Neue"/>
+          <w:sz w:val="28"/>
+          <w:szCs w:val="28"/>
+        </w:rPr>
+      </w:pPr>
+      <w:r>
+        <w:rPr>
+          <w:rFonts w:ascii="Helvetica Neue" w:hAnsi="Helvetica Neue" w:cs="Helvetica Neue" w:eastAsia="Helvetica Neue"/>
+          <w:sz w:val="28"/>
+          <w:szCs w:val="28"/>
+        </w:rPr>
+        <w:t xml:space="preserve">В конечном итоге будет один блокчейн для управления всеми? Вряд ли.</w:t>
+      </w:r>
+    </w:p>
+    <w:p>
+      <w:pPr>
+        <w:rPr>
+          <w:rFonts w:ascii="Helvetica Neue" w:cs="Helvetica Neue" w:eastAsia="Helvetica Neue" w:hAnsi="Helvetica Neue"/>
+          <w:sz w:val="28"/>
+          <w:szCs w:val="28"/>
+        </w:rPr>
+      </w:pPr>
+    </w:p>
+    <w:p>
+      <w:pPr>
+        <w:rPr>
+          <w:rFonts w:ascii="Helvetica Neue" w:cs="Helvetica Neue" w:eastAsia="Helvetica Neue" w:hAnsi="Helvetica Neue"/>
+          <w:sz w:val="28"/>
+          <w:szCs w:val="28"/>
+        </w:rPr>
+      </w:pPr>
+      <w:r>
+        <w:rPr>
+          <w:rFonts w:ascii="Helvetica Neue" w:hAnsi="Helvetica Neue" w:cs="Helvetica Neue" w:eastAsia="Helvetica Neue"/>
+          <w:sz w:val="28"/>
+          <w:szCs w:val="28"/>
+        </w:rPr>
+        <w:t xml:space="preserve">Все блокчейны имеют различную специализацию для поддержки определенных функций и вариантов использования. По мере роста специализации блокчейна потребность во взаимодействии между ними будет только увеличиваться со временем.</w:t>
+      </w:r>
+    </w:p>
+    <w:p>
+      <w:pPr>
+        <w:rPr>
+          <w:rFonts w:ascii="Helvetica Neue" w:cs="Helvetica Neue" w:eastAsia="Helvetica Neue" w:hAnsi="Helvetica Neue"/>
+          <w:sz w:val="28"/>
+          <w:szCs w:val="28"/>
+        </w:rPr>
+      </w:pPr>
+    </w:p>
+    <w:p>
+      <w:pPr>
+        <w:rPr>
+          <w:rFonts w:ascii="Helvetica Neue" w:cs="Helvetica Neue" w:eastAsia="Helvetica Neue" w:hAnsi="Helvetica Neue"/>
+          <w:sz w:val="28"/>
+          <w:szCs w:val="28"/>
+        </w:rPr>
+      </w:pPr>
+      <w:r>
+        <w:rPr>
+          <w:rFonts w:ascii="Helvetica Neue" w:hAnsi="Helvetica Neue" w:cs="Helvetica Neue" w:eastAsia="Helvetica Neue"/>
+          <w:sz w:val="28"/>
+          <w:szCs w:val="28"/>
+        </w:rPr>
+        <w:t xml:space="preserve">Polkadot это  блокчейн, построенный на технологии шардинг (sharding) , это означает, что он соединяет несколько блокчейнов  в одной сети. Особенностью Polkadot является возможность осуществлять  этим объединенным блокчейнам параллельные операции и обмен данными между собой. При этом основная сеть  предоставляет всем остальным высокий уровень безопасности функционирования и противодействия различным атакам.</w:t>
+      </w:r>
+    </w:p>
+    <w:p>
+      <w:pPr>
+        <w:rPr>
+          <w:rFonts w:ascii="Helvetica Neue" w:cs="Helvetica Neue" w:eastAsia="Helvetica Neue" w:hAnsi="Helvetica Neue"/>
+          <w:sz w:val="28"/>
+          <w:szCs w:val="28"/>
+        </w:rPr>
+      </w:pPr>
+    </w:p>
+    <w:p>
+      <w:pPr>
+        <w:rPr>
+          <w:rFonts w:ascii="Helvetica Neue" w:cs="Helvetica Neue" w:eastAsia="Helvetica Neue" w:hAnsi="Helvetica Neue"/>
+          <w:sz w:val="28"/>
+          <w:szCs w:val="28"/>
+        </w:rPr>
+      </w:pPr>
+    </w:p>
+    <w:p>
+      <w:pPr>
+        <w:rPr>
+          <w:rFonts w:ascii="Helvetica Neue" w:cs="Helvetica Neue" w:eastAsia="Helvetica Neue" w:hAnsi="Helvetica Neue"/>
+          <w:sz w:val="28"/>
+          <w:szCs w:val="28"/>
+        </w:rPr>
+      </w:pPr>
+      <w:r>
+        <w:rPr>
+          <w:rFonts w:ascii="Helvetica Neue" w:hAnsi="Helvetica Neue" w:cs="Helvetica Neue" w:eastAsia="Helvetica Neue"/>
+          <w:sz w:val="28"/>
+          <w:szCs w:val="28"/>
+        </w:rPr>
+        <w:t xml:space="preserve">Благодаря уникальной гетерогенной (heterogeneous sharding) модели функционирования сети Polkadot, каждый блокчейн  в сети может быть оптимизирован  для конкретного варианта использования и не быть вынужденным адаптироваться к какой то одной модели.</w:t>
+      </w:r>
+    </w:p>
+    <w:p>
+      <w:pPr>
+        <w:rPr>
+          <w:rFonts w:ascii="Helvetica Neue" w:cs="Helvetica Neue" w:eastAsia="Helvetica Neue" w:hAnsi="Helvetica Neue"/>
+          <w:sz w:val="28"/>
+          <w:szCs w:val="28"/>
+        </w:rPr>
+      </w:pPr>
+    </w:p>
+    <w:p>
+      <w:pPr>
+        <w:rPr>
+          <w:rFonts w:ascii="Helvetica Neue" w:cs="Helvetica Neue" w:eastAsia="Helvetica Neue" w:hAnsi="Helvetica Neue"/>
+          <w:sz w:val="28"/>
+          <w:szCs w:val="28"/>
+        </w:rPr>
+      </w:pPr>
+      <w:r>
+        <w:rPr>
+          <w:rFonts w:ascii="Helvetica Neue" w:hAnsi="Helvetica Neue" w:cs="Helvetica Neue" w:eastAsia="Helvetica Neue"/>
+          <w:sz w:val="28"/>
+          <w:szCs w:val="28"/>
+        </w:rPr>
+        <w:t xml:space="preserve">Больше интегрированных блокчейнов - больше  возможностей для инноваций.</w:t>
       </w:r>
     </w:p>
     <w:p>
@@ -3348,7 +3348,7 @@
       <w:bookmarkStart w:colFirst="0" w:colLast="0" w:name="_6c90v5lg0097" w:id="4"/>
       <w:bookmarkEnd w:id="4"/>
       <w:r>
-        <w:t>Scalability</w:t>
+        <w:t>Масштабируемость</w:t>
       </w:r>
     </w:p>
     <w:p>
@@ -3410,7 +3410,7 @@
           <w:sz w:val="28"/>
           <w:szCs w:val="28"/>
         </w:rPr>
-        <w:t>Blockchains</w:t>
+        <w:t>Блокчейны</w:t>
       </w:r>
     </w:p>
     <w:p>
@@ -3428,7 +3428,7 @@
           <w:sz w:val="28"/>
           <w:szCs w:val="28"/>
         </w:rPr>
-        <w:t xml:space="preserve">that grow</w:t>
+        <w:t xml:space="preserve">которые растут</w:t>
       </w:r>
     </w:p>
     <w:p>
@@ -8553,7 +8553,7 @@
       <w:bookmarkStart w:colFirst="0" w:colLast="0" w:name="_yx43vvki0em" w:id="15"/>
       <w:bookmarkEnd w:id="15"/>
       <w:r>
-        <w:t xml:space="preserve">Dive deeper, stay connected and get building!</w:t>
+        <w:t xml:space="preserve">Погружайтесь глубже, оставайтесь на связи и давайте строить проект вместе!</w:t>
       </w:r>
     </w:p>
     <w:p>
@@ -9702,7 +9702,7 @@
           <w:sz w:val="28"/>
           <w:szCs w:val="28"/>
         </w:rPr>
-        <w:t xml:space="preserve">Follow Polkadot on:</w:t>
+        <w:t xml:space="preserve">Следите за Polkadot на:</w:t>
       </w:r>
     </w:p>
     <w:p>
@@ -9895,7 +9895,7 @@
         <w:tab/>
         <w:t>20-12-2019</w:t>
         <w:tab/>
-        <w:t xml:space="preserve">version: 3</w:t>
+        <w:t xml:space="preserve">Версия: 3</w:t>
       </w:r>
     </w:p>
     <w:p>

</xml_diff>